<commit_message>
Created 3 maps. See note.docx for more details.
</commit_message>
<xml_diff>
--- a/note.docx
+++ b/note.docx
@@ -1,63 +1,10 @@
 
 <file path=word/document.xml><?xml version="1.0" encoding="utf-8"?>
-<w:document xmlns:ve="http://schemas.openxmlformats.org/markup-compatibility/2006" xmlns:o="urn:schemas-microsoft-com:office:office" xmlns:r="http://schemas.openxmlformats.org/officeDocument/2006/relationships" xmlns:m="http://schemas.openxmlformats.org/officeDocument/2006/math" xmlns:v="urn:schemas-microsoft-com:vml" xmlns:wp="http://schemas.openxmlformats.org/drawingml/2006/wordprocessingDrawing" xmlns:w10="urn:schemas-microsoft-com:office:word" xmlns:w="http://schemas.openxmlformats.org/wordprocessingml/2006/main" xmlns:wne="http://schemas.microsoft.com/office/word/2006/wordml">
+<w:document xmlns:wpc="http://schemas.microsoft.com/office/word/2010/wordprocessingCanvas" xmlns:mc="http://schemas.openxmlformats.org/markup-compatibility/2006" xmlns:o="urn:schemas-microsoft-com:office:office" xmlns:r="http://schemas.openxmlformats.org/officeDocument/2006/relationships" xmlns:m="http://schemas.openxmlformats.org/officeDocument/2006/math" xmlns:v="urn:schemas-microsoft-com:vml" xmlns:wp14="http://schemas.microsoft.com/office/word/2010/wordprocessingDrawing" xmlns:wp="http://schemas.openxmlformats.org/drawingml/2006/wordprocessingDrawing" xmlns:w10="urn:schemas-microsoft-com:office:word" xmlns:w="http://schemas.openxmlformats.org/wordprocessingml/2006/main" xmlns:w14="http://schemas.microsoft.com/office/word/2010/wordml" xmlns:wpg="http://schemas.microsoft.com/office/word/2010/wordprocessingGroup" xmlns:wpi="http://schemas.microsoft.com/office/word/2010/wordprocessingInk" xmlns:wne="http://schemas.microsoft.com/office/word/2006/wordml" xmlns:wps="http://schemas.microsoft.com/office/word/2010/wordprocessingShape" mc:Ignorable="w14 wp14">
   <w:body>
     <w:p>
-      <w:proofErr w:type="spellStart"/>
-      <w:r>
-        <w:t>Danh</w:t>
-      </w:r>
-      <w:proofErr w:type="spellEnd"/>
-      <w:r>
-        <w:t xml:space="preserve"> </w:t>
-      </w:r>
-      <w:proofErr w:type="spellStart"/>
-      <w:r>
-        <w:t>mục</w:t>
-      </w:r>
-      <w:proofErr w:type="spellEnd"/>
-      <w:r>
-        <w:t xml:space="preserve"> </w:t>
-      </w:r>
-      <w:proofErr w:type="spellStart"/>
-      <w:r>
-        <w:t>các</w:t>
-      </w:r>
-      <w:proofErr w:type="spellEnd"/>
-      <w:r>
-        <w:t xml:space="preserve"> </w:t>
-      </w:r>
-      <w:proofErr w:type="spellStart"/>
-      <w:r>
-        <w:t>điều</w:t>
-      </w:r>
-      <w:proofErr w:type="spellEnd"/>
-      <w:r>
-        <w:t xml:space="preserve"> </w:t>
-      </w:r>
-      <w:proofErr w:type="spellStart"/>
-      <w:r>
-        <w:t>chỉnh</w:t>
-      </w:r>
-      <w:proofErr w:type="spellEnd"/>
-      <w:r>
-        <w:t xml:space="preserve"> </w:t>
-      </w:r>
-      <w:proofErr w:type="spellStart"/>
-      <w:r>
-        <w:t>cần</w:t>
-      </w:r>
-      <w:proofErr w:type="spellEnd"/>
-      <w:r>
-        <w:t xml:space="preserve"> </w:t>
-      </w:r>
-      <w:proofErr w:type="spellStart"/>
-      <w:r>
-        <w:t>làm</w:t>
-      </w:r>
-      <w:proofErr w:type="spellEnd"/>
-      <w:r>
-        <w:t>:</w:t>
+      <w:r>
+        <w:t>Danh mục các điều chỉnh cần làm:</w:t>
       </w:r>
     </w:p>
     <w:p>
@@ -68,39 +15,11 @@
           <w:numId w:val="1"/>
         </w:numPr>
       </w:pPr>
-      <w:proofErr w:type="spellStart"/>
-      <w:proofErr w:type="gramStart"/>
-      <w:r>
-        <w:t>Thêm</w:t>
-      </w:r>
-      <w:proofErr w:type="spellEnd"/>
-      <w:proofErr w:type="gramEnd"/>
-      <w:r>
-        <w:t xml:space="preserve"> </w:t>
-      </w:r>
-      <w:proofErr w:type="spellStart"/>
-      <w:r>
-        <w:t>màn</w:t>
-      </w:r>
-      <w:proofErr w:type="spellEnd"/>
-      <w:r>
-        <w:t xml:space="preserve"> </w:t>
-      </w:r>
-      <w:proofErr w:type="spellStart"/>
-      <w:r>
-        <w:t>hình</w:t>
-      </w:r>
-      <w:proofErr w:type="spellEnd"/>
-      <w:r>
-        <w:t xml:space="preserve"> </w:t>
-      </w:r>
-      <w:proofErr w:type="spellStart"/>
-      <w:r>
-        <w:t>chọn</w:t>
-      </w:r>
-      <w:proofErr w:type="spellEnd"/>
-      <w:r>
-        <w:t xml:space="preserve"> map.</w:t>
+      <w:r>
+        <w:t>Thêm màn hình chọn map.</w:t>
+      </w:r>
+      <w:r>
+        <w:t xml:space="preserve"> --&gt; Cần thêm: Lưu map đã chọn vào biến _selectedLevel (giá trị [0-2])</w:t>
       </w:r>
     </w:p>
     <w:p>
@@ -111,43 +30,17 @@
           <w:numId w:val="1"/>
         </w:numPr>
       </w:pPr>
-      <w:proofErr w:type="spellStart"/>
-      <w:proofErr w:type="gramStart"/>
-      <w:r>
-        <w:t>Thêm</w:t>
-      </w:r>
-      <w:proofErr w:type="spellEnd"/>
-      <w:proofErr w:type="gramEnd"/>
-      <w:r>
-        <w:t xml:space="preserve"> </w:t>
-      </w:r>
-      <w:proofErr w:type="spellStart"/>
-      <w:r>
-        <w:t>màn</w:t>
-      </w:r>
-      <w:proofErr w:type="spellEnd"/>
-      <w:r>
-        <w:t xml:space="preserve"> </w:t>
-      </w:r>
-      <w:proofErr w:type="spellStart"/>
-      <w:r>
-        <w:t>hình</w:t>
-      </w:r>
-      <w:proofErr w:type="spellEnd"/>
-      <w:r>
-        <w:t xml:space="preserve"> </w:t>
-      </w:r>
-      <w:proofErr w:type="spellStart"/>
-      <w:r>
-        <w:t>chọn</w:t>
-      </w:r>
-      <w:proofErr w:type="spellEnd"/>
-      <w:r>
-        <w:t xml:space="preserve"> difficulty</w:t>
+      <w:r>
+        <w:t>Thêm màn hình chọn difficulty</w:t>
       </w:r>
       <w:r>
         <w:t>.</w:t>
       </w:r>
+      <w:r>
+        <w:t xml:space="preserve"> --&gt; Cần thêm: Lưu độ khó vào biến _selectedDifficulty (giá trị [0-2])</w:t>
+      </w:r>
+      <w:bookmarkStart w:id="0" w:name="_GoBack"/>
+      <w:bookmarkEnd w:id="0"/>
     </w:p>
     <w:p>
       <w:pPr>
@@ -158,66 +51,10 @@
         </w:numPr>
       </w:pPr>
       <w:r>
-        <w:t xml:space="preserve">Arrange </w:t>
-      </w:r>
-      <w:proofErr w:type="spellStart"/>
-      <w:r>
-        <w:t>lại</w:t>
-      </w:r>
-      <w:proofErr w:type="spellEnd"/>
-      <w:r>
-        <w:t xml:space="preserve"> </w:t>
-      </w:r>
-      <w:proofErr w:type="spellStart"/>
-      <w:r>
-        <w:t>màn</w:t>
-      </w:r>
-      <w:proofErr w:type="spellEnd"/>
-      <w:r>
-        <w:t xml:space="preserve"> </w:t>
-      </w:r>
-      <w:proofErr w:type="spellStart"/>
-      <w:r>
-        <w:t>hình</w:t>
-      </w:r>
-      <w:proofErr w:type="spellEnd"/>
-      <w:r>
-        <w:t xml:space="preserve"> start</w:t>
-      </w:r>
-      <w:r>
-        <w:t xml:space="preserve"> (</w:t>
-      </w:r>
-      <w:proofErr w:type="spellStart"/>
-      <w:r>
-        <w:t>vị</w:t>
-      </w:r>
-      <w:proofErr w:type="spellEnd"/>
-      <w:r>
-        <w:t xml:space="preserve"> </w:t>
-      </w:r>
-      <w:proofErr w:type="spellStart"/>
-      <w:r>
-        <w:t>trí</w:t>
-      </w:r>
-      <w:proofErr w:type="spellEnd"/>
-      <w:r>
-        <w:t xml:space="preserve"> 3 </w:t>
-      </w:r>
-      <w:proofErr w:type="spellStart"/>
-      <w:r>
-        <w:t>nút</w:t>
-      </w:r>
-      <w:proofErr w:type="spellEnd"/>
-      <w:r>
-        <w:t xml:space="preserve"> + </w:t>
-      </w:r>
-      <w:proofErr w:type="spellStart"/>
-      <w:r>
-        <w:t>thêm</w:t>
-      </w:r>
-      <w:proofErr w:type="spellEnd"/>
-      <w:r>
-        <w:t xml:space="preserve"> logo)</w:t>
+        <w:t>Arrange lại màn hình start</w:t>
+      </w:r>
+      <w:r>
+        <w:t xml:space="preserve"> (vị trí 3 nút + thêm logo)</w:t>
       </w:r>
       <w:r>
         <w:t>.</w:t>
@@ -231,29 +68,8 @@
           <w:numId w:val="1"/>
         </w:numPr>
       </w:pPr>
-      <w:proofErr w:type="spellStart"/>
-      <w:r>
-        <w:t>Tạo</w:t>
-      </w:r>
-      <w:proofErr w:type="spellEnd"/>
-      <w:r>
-        <w:t xml:space="preserve"> </w:t>
-      </w:r>
-      <w:proofErr w:type="spellStart"/>
-      <w:r>
-        <w:t>thêm</w:t>
-      </w:r>
-      <w:proofErr w:type="spellEnd"/>
-      <w:r>
-        <w:t xml:space="preserve"> 2 map </w:t>
-      </w:r>
-      <w:proofErr w:type="spellStart"/>
-      <w:r>
-        <w:t>cho</w:t>
-      </w:r>
-      <w:proofErr w:type="spellEnd"/>
-      <w:r>
-        <w:t xml:space="preserve"> game.</w:t>
+      <w:r>
+        <w:t>Tạo thêm 2 map cho game.</w:t>
       </w:r>
     </w:p>
     <w:p>
@@ -264,19 +80,9 @@
           <w:numId w:val="1"/>
         </w:numPr>
       </w:pPr>
-      <w:proofErr w:type="spellStart"/>
-      <w:r>
-        <w:t>Thêm</w:t>
-      </w:r>
-      <w:proofErr w:type="spellEnd"/>
-      <w:r>
-        <w:t xml:space="preserve"> </w:t>
-      </w:r>
-      <w:proofErr w:type="spellStart"/>
-      <w:r>
-        <w:t>quân</w:t>
-      </w:r>
-      <w:proofErr w:type="spellEnd"/>
+      <w:r>
+        <w:t>Thêm quân</w:t>
+      </w:r>
       <w:r>
         <w:t>.</w:t>
       </w:r>
@@ -302,31 +108,7 @@
         </w:numPr>
       </w:pPr>
       <w:r>
-        <w:t xml:space="preserve">Resize game </w:t>
-      </w:r>
-      <w:proofErr w:type="spellStart"/>
-      <w:r>
-        <w:t>để</w:t>
-      </w:r>
-      <w:proofErr w:type="spellEnd"/>
-      <w:r>
-        <w:t xml:space="preserve"> fit </w:t>
-      </w:r>
-      <w:proofErr w:type="spellStart"/>
-      <w:r>
-        <w:t>màn</w:t>
-      </w:r>
-      <w:proofErr w:type="spellEnd"/>
-      <w:r>
-        <w:t xml:space="preserve"> </w:t>
-      </w:r>
-      <w:proofErr w:type="spellStart"/>
-      <w:r>
-        <w:t>hình</w:t>
-      </w:r>
-      <w:proofErr w:type="spellEnd"/>
-      <w:r>
-        <w:t xml:space="preserve"> 4 inch.</w:t>
+        <w:t>Resize game để fit màn hình 4 inch.</w:t>
       </w:r>
       <w:r>
         <w:tab/>
@@ -340,53 +122,8 @@
           <w:numId w:val="1"/>
         </w:numPr>
       </w:pPr>
-      <w:proofErr w:type="spellStart"/>
-      <w:r>
-        <w:t>Điều</w:t>
-      </w:r>
-      <w:proofErr w:type="spellEnd"/>
-      <w:r>
-        <w:t xml:space="preserve"> </w:t>
-      </w:r>
-      <w:proofErr w:type="spellStart"/>
-      <w:r>
-        <w:t>chỉnh</w:t>
-      </w:r>
-      <w:proofErr w:type="spellEnd"/>
-      <w:r>
-        <w:t xml:space="preserve"> </w:t>
-      </w:r>
-      <w:proofErr w:type="spellStart"/>
-      <w:r>
-        <w:t>các</w:t>
-      </w:r>
-      <w:proofErr w:type="spellEnd"/>
-      <w:r>
-        <w:t xml:space="preserve"> </w:t>
-      </w:r>
-      <w:proofErr w:type="spellStart"/>
-      <w:r>
-        <w:t>cấp</w:t>
-      </w:r>
-      <w:proofErr w:type="spellEnd"/>
-      <w:r>
-        <w:t xml:space="preserve"> </w:t>
-      </w:r>
-      <w:proofErr w:type="spellStart"/>
-      <w:r>
-        <w:t>độ</w:t>
-      </w:r>
-      <w:proofErr w:type="spellEnd"/>
-      <w:r>
-        <w:t xml:space="preserve"> </w:t>
-      </w:r>
-      <w:proofErr w:type="spellStart"/>
-      <w:r>
-        <w:t>khó</w:t>
-      </w:r>
-      <w:proofErr w:type="spellEnd"/>
-      <w:r>
-        <w:t>.</w:t>
+      <w:r>
+        <w:t>Điều chỉnh các cấp độ khó.</w:t>
       </w:r>
     </w:p>
     <w:p>
@@ -405,7 +142,7 @@
 </file>
 
 <file path=word/numbering.xml><?xml version="1.0" encoding="utf-8"?>
-<w:numbering xmlns:ve="http://schemas.openxmlformats.org/markup-compatibility/2006" xmlns:o="urn:schemas-microsoft-com:office:office" xmlns:r="http://schemas.openxmlformats.org/officeDocument/2006/relationships" xmlns:m="http://schemas.openxmlformats.org/officeDocument/2006/math" xmlns:v="urn:schemas-microsoft-com:vml" xmlns:wp="http://schemas.openxmlformats.org/drawingml/2006/wordprocessingDrawing" xmlns:w10="urn:schemas-microsoft-com:office:word" xmlns:w="http://schemas.openxmlformats.org/wordprocessingml/2006/main" xmlns:wne="http://schemas.microsoft.com/office/word/2006/wordml">
+<w:numbering xmlns:wpc="http://schemas.microsoft.com/office/word/2010/wordprocessingCanvas" xmlns:mc="http://schemas.openxmlformats.org/markup-compatibility/2006" xmlns:o="urn:schemas-microsoft-com:office:office" xmlns:r="http://schemas.openxmlformats.org/officeDocument/2006/relationships" xmlns:m="http://schemas.openxmlformats.org/officeDocument/2006/math" xmlns:v="urn:schemas-microsoft-com:vml" xmlns:wp14="http://schemas.microsoft.com/office/word/2010/wordprocessingDrawing" xmlns:wp="http://schemas.openxmlformats.org/drawingml/2006/wordprocessingDrawing" xmlns:w10="urn:schemas-microsoft-com:office:word" xmlns:w="http://schemas.openxmlformats.org/wordprocessingml/2006/main" xmlns:w14="http://schemas.microsoft.com/office/word/2010/wordml" xmlns:wpg="http://schemas.microsoft.com/office/word/2010/wordprocessingGroup" xmlns:wpi="http://schemas.microsoft.com/office/word/2010/wordprocessingInk" xmlns:wne="http://schemas.microsoft.com/office/word/2006/wordml" xmlns:wps="http://schemas.microsoft.com/office/word/2010/wordprocessingShape" mc:Ignorable="w14 wp14">
   <w:abstractNum w:abstractNumId="0">
     <w:nsid w:val="277866C5"/>
     <w:multiLevelType w:val="hybridMultilevel"/>
@@ -525,7 +262,7 @@
 </file>
 
 <file path=word/styles.xml><?xml version="1.0" encoding="utf-8"?>
-<w:styles xmlns:r="http://schemas.openxmlformats.org/officeDocument/2006/relationships" xmlns:w="http://schemas.openxmlformats.org/wordprocessingml/2006/main">
+<w:styles xmlns:mc="http://schemas.openxmlformats.org/markup-compatibility/2006" xmlns:r="http://schemas.openxmlformats.org/officeDocument/2006/relationships" xmlns:w="http://schemas.openxmlformats.org/wordprocessingml/2006/main" xmlns:w14="http://schemas.microsoft.com/office/word/2010/wordml" mc:Ignorable="w14">
   <w:docDefaults>
     <w:rPrDefault>
       <w:rPr>
@@ -695,7 +432,6 @@
     <w:uiPriority w:val="99"/>
     <w:semiHidden/>
     <w:unhideWhenUsed/>
-    <w:qFormat/>
     <w:tblPr>
       <w:tblInd w:w="0" w:type="dxa"/>
       <w:tblCellMar>
@@ -722,6 +458,196 @@
       <w:ind w:left="720"/>
       <w:contextualSpacing/>
     </w:pPr>
+  </w:style>
+</w:styles>
+</file>
+
+<file path=word/stylesWithEffects.xml><?xml version="1.0" encoding="utf-8"?>
+<w:styles xmlns:wpc="http://schemas.microsoft.com/office/word/2010/wordprocessingCanvas" xmlns:mc="http://schemas.openxmlformats.org/markup-compatibility/2006" xmlns:o="urn:schemas-microsoft-com:office:office" xmlns:r="http://schemas.openxmlformats.org/officeDocument/2006/relationships" xmlns:m="http://schemas.openxmlformats.org/officeDocument/2006/math" xmlns:v="urn:schemas-microsoft-com:vml" xmlns:wp14="http://schemas.microsoft.com/office/word/2010/wordprocessingDrawing" xmlns:wp="http://schemas.openxmlformats.org/drawingml/2006/wordprocessingDrawing" xmlns:w10="urn:schemas-microsoft-com:office:word" xmlns:w="http://schemas.openxmlformats.org/wordprocessingml/2006/main" xmlns:w14="http://schemas.microsoft.com/office/word/2010/wordml" xmlns:wpg="http://schemas.microsoft.com/office/word/2010/wordprocessingGroup" xmlns:wpi="http://schemas.microsoft.com/office/word/2010/wordprocessingInk" xmlns:wne="http://schemas.microsoft.com/office/word/2006/wordml" xmlns:wps="http://schemas.microsoft.com/office/word/2010/wordprocessingShape" mc:Ignorable="w14 wp14">
+  <w:docDefaults>
+    <w:rPrDefault>
+      <w:rPr>
+        <w:rFonts w:asciiTheme="minorHAnsi" w:eastAsiaTheme="minorEastAsia" w:hAnsiTheme="minorHAnsi" w:cstheme="minorBidi"/>
+        <w:sz w:val="22"/>
+        <w:szCs w:val="22"/>
+        <w:lang w:val="en-US" w:eastAsia="ja-JP" w:bidi="ar-SA"/>
+      </w:rPr>
+    </w:rPrDefault>
+    <w:pPrDefault>
+      <w:pPr>
+        <w:spacing w:after="200" w:line="276" w:lineRule="auto"/>
+      </w:pPr>
+    </w:pPrDefault>
+  </w:docDefaults>
+  <w:latentStyles w:defLockedState="0" w:defUIPriority="99" w:defSemiHidden="1" w:defUnhideWhenUsed="1" w:defQFormat="0" w:count="267">
+    <w:lsdException w:name="Normal" w:semiHidden="0" w:uiPriority="0" w:unhideWhenUsed="0" w:qFormat="1"/>
+    <w:lsdException w:name="heading 1" w:semiHidden="0" w:uiPriority="9" w:unhideWhenUsed="0" w:qFormat="1"/>
+    <w:lsdException w:name="heading 2" w:uiPriority="9" w:qFormat="1"/>
+    <w:lsdException w:name="heading 3" w:uiPriority="9" w:qFormat="1"/>
+    <w:lsdException w:name="heading 4" w:uiPriority="9" w:qFormat="1"/>
+    <w:lsdException w:name="heading 5" w:uiPriority="9" w:qFormat="1"/>
+    <w:lsdException w:name="heading 6" w:uiPriority="9" w:qFormat="1"/>
+    <w:lsdException w:name="heading 7" w:uiPriority="9" w:qFormat="1"/>
+    <w:lsdException w:name="heading 8" w:uiPriority="9" w:qFormat="1"/>
+    <w:lsdException w:name="heading 9" w:uiPriority="9" w:qFormat="1"/>
+    <w:lsdException w:name="toc 1" w:uiPriority="39"/>
+    <w:lsdException w:name="toc 2" w:uiPriority="39"/>
+    <w:lsdException w:name="toc 3" w:uiPriority="39"/>
+    <w:lsdException w:name="toc 4" w:uiPriority="39"/>
+    <w:lsdException w:name="toc 5" w:uiPriority="39"/>
+    <w:lsdException w:name="toc 6" w:uiPriority="39"/>
+    <w:lsdException w:name="toc 7" w:uiPriority="39"/>
+    <w:lsdException w:name="toc 8" w:uiPriority="39"/>
+    <w:lsdException w:name="toc 9" w:uiPriority="39"/>
+    <w:lsdException w:name="caption" w:uiPriority="35" w:qFormat="1"/>
+    <w:lsdException w:name="Title" w:semiHidden="0" w:uiPriority="10" w:unhideWhenUsed="0" w:qFormat="1"/>
+    <w:lsdException w:name="Default Paragraph Font" w:uiPriority="1"/>
+    <w:lsdException w:name="Subtitle" w:semiHidden="0" w:uiPriority="11" w:unhideWhenUsed="0" w:qFormat="1"/>
+    <w:lsdException w:name="Strong" w:semiHidden="0" w:uiPriority="22" w:unhideWhenUsed="0" w:qFormat="1"/>
+    <w:lsdException w:name="Emphasis" w:semiHidden="0" w:uiPriority="20" w:unhideWhenUsed="0" w:qFormat="1"/>
+    <w:lsdException w:name="Table Grid" w:semiHidden="0" w:uiPriority="59" w:unhideWhenUsed="0"/>
+    <w:lsdException w:name="Placeholder Text" w:unhideWhenUsed="0"/>
+    <w:lsdException w:name="No Spacing" w:semiHidden="0" w:uiPriority="1" w:unhideWhenUsed="0" w:qFormat="1"/>
+    <w:lsdException w:name="Light Shading" w:semiHidden="0" w:uiPriority="60" w:unhideWhenUsed="0"/>
+    <w:lsdException w:name="Light List" w:semiHidden="0" w:uiPriority="61" w:unhideWhenUsed="0"/>
+    <w:lsdException w:name="Light Grid" w:semiHidden="0" w:uiPriority="62" w:unhideWhenUsed="0"/>
+    <w:lsdException w:name="Medium Shading 1" w:semiHidden="0" w:uiPriority="63" w:unhideWhenUsed="0"/>
+    <w:lsdException w:name="Medium Shading 2" w:semiHidden="0" w:uiPriority="64" w:unhideWhenUsed="0"/>
+    <w:lsdException w:name="Medium List 1" w:semiHidden="0" w:uiPriority="65" w:unhideWhenUsed="0"/>
+    <w:lsdException w:name="Medium List 2" w:semiHidden="0" w:uiPriority="66" w:unhideWhenUsed="0"/>
+    <w:lsdException w:name="Medium Grid 1" w:semiHidden="0" w:uiPriority="67" w:unhideWhenUsed="0"/>
+    <w:lsdException w:name="Medium Grid 2" w:semiHidden="0" w:uiPriority="68" w:unhideWhenUsed="0"/>
+    <w:lsdException w:name="Medium Grid 3" w:semiHidden="0" w:uiPriority="69" w:unhideWhenUsed="0"/>
+    <w:lsdException w:name="Dark List" w:semiHidden="0" w:uiPriority="70" w:unhideWhenUsed="0"/>
+    <w:lsdException w:name="Colorful Shading" w:semiHidden="0" w:uiPriority="71" w:unhideWhenUsed="0"/>
+    <w:lsdException w:name="Colorful List" w:semiHidden="0" w:uiPriority="72" w:unhideWhenUsed="0"/>
+    <w:lsdException w:name="Colorful Grid" w:semiHidden="0" w:uiPriority="73" w:unhideWhenUsed="0"/>
+    <w:lsdException w:name="Light Shading Accent 1" w:semiHidden="0" w:uiPriority="60" w:unhideWhenUsed="0"/>
+    <w:lsdException w:name="Light List Accent 1" w:semiHidden="0" w:uiPriority="61" w:unhideWhenUsed="0"/>
+    <w:lsdException w:name="Light Grid Accent 1" w:semiHidden="0" w:uiPriority="62" w:unhideWhenUsed="0"/>
+    <w:lsdException w:name="Medium Shading 1 Accent 1" w:semiHidden="0" w:uiPriority="63" w:unhideWhenUsed="0"/>
+    <w:lsdException w:name="Medium Shading 2 Accent 1" w:semiHidden="0" w:uiPriority="64" w:unhideWhenUsed="0"/>
+    <w:lsdException w:name="Medium List 1 Accent 1" w:semiHidden="0" w:uiPriority="65" w:unhideWhenUsed="0"/>
+    <w:lsdException w:name="Revision" w:unhideWhenUsed="0"/>
+    <w:lsdException w:name="List Paragraph" w:semiHidden="0" w:uiPriority="34" w:unhideWhenUsed="0" w:qFormat="1"/>
+    <w:lsdException w:name="Quote" w:semiHidden="0" w:uiPriority="29" w:unhideWhenUsed="0" w:qFormat="1"/>
+    <w:lsdException w:name="Intense Quote" w:semiHidden="0" w:uiPriority="30" w:unhideWhenUsed="0" w:qFormat="1"/>
+    <w:lsdException w:name="Medium List 2 Accent 1" w:semiHidden="0" w:uiPriority="66" w:unhideWhenUsed="0"/>
+    <w:lsdException w:name="Medium Grid 1 Accent 1" w:semiHidden="0" w:uiPriority="67" w:unhideWhenUsed="0"/>
+    <w:lsdException w:name="Medium Grid 2 Accent 1" w:semiHidden="0" w:uiPriority="68" w:unhideWhenUsed="0"/>
+    <w:lsdException w:name="Medium Grid 3 Accent 1" w:semiHidden="0" w:uiPriority="69" w:unhideWhenUsed="0"/>
+    <w:lsdException w:name="Dark List Accent 1" w:semiHidden="0" w:uiPriority="70" w:unhideWhenUsed="0"/>
+    <w:lsdException w:name="Colorful Shading Accent 1" w:semiHidden="0" w:uiPriority="71" w:unhideWhenUsed="0"/>
+    <w:lsdException w:name="Colorful List Accent 1" w:semiHidden="0" w:uiPriority="72" w:unhideWhenUsed="0"/>
+    <w:lsdException w:name="Colorful Grid Accent 1" w:semiHidden="0" w:uiPriority="73" w:unhideWhenUsed="0"/>
+    <w:lsdException w:name="Light Shading Accent 2" w:semiHidden="0" w:uiPriority="60" w:unhideWhenUsed="0"/>
+    <w:lsdException w:name="Light List Accent 2" w:semiHidden="0" w:uiPriority="61" w:unhideWhenUsed="0"/>
+    <w:lsdException w:name="Light Grid Accent 2" w:semiHidden="0" w:uiPriority="62" w:unhideWhenUsed="0"/>
+    <w:lsdException w:name="Medium Shading 1 Accent 2" w:semiHidden="0" w:uiPriority="63" w:unhideWhenUsed="0"/>
+    <w:lsdException w:name="Medium Shading 2 Accent 2" w:semiHidden="0" w:uiPriority="64" w:unhideWhenUsed="0"/>
+    <w:lsdException w:name="Medium List 1 Accent 2" w:semiHidden="0" w:uiPriority="65" w:unhideWhenUsed="0"/>
+    <w:lsdException w:name="Medium List 2 Accent 2" w:semiHidden="0" w:uiPriority="66" w:unhideWhenUsed="0"/>
+    <w:lsdException w:name="Medium Grid 1 Accent 2" w:semiHidden="0" w:uiPriority="67" w:unhideWhenUsed="0"/>
+    <w:lsdException w:name="Medium Grid 2 Accent 2" w:semiHidden="0" w:uiPriority="68" w:unhideWhenUsed="0"/>
+    <w:lsdException w:name="Medium Grid 3 Accent 2" w:semiHidden="0" w:uiPriority="69" w:unhideWhenUsed="0"/>
+    <w:lsdException w:name="Dark List Accent 2" w:semiHidden="0" w:uiPriority="70" w:unhideWhenUsed="0"/>
+    <w:lsdException w:name="Colorful Shading Accent 2" w:semiHidden="0" w:uiPriority="71" w:unhideWhenUsed="0"/>
+    <w:lsdException w:name="Colorful List Accent 2" w:semiHidden="0" w:uiPriority="72" w:unhideWhenUsed="0"/>
+    <w:lsdException w:name="Colorful Grid Accent 2" w:semiHidden="0" w:uiPriority="73" w:unhideWhenUsed="0"/>
+    <w:lsdException w:name="Light Shading Accent 3" w:semiHidden="0" w:uiPriority="60" w:unhideWhenUsed="0"/>
+    <w:lsdException w:name="Light List Accent 3" w:semiHidden="0" w:uiPriority="61" w:unhideWhenUsed="0"/>
+    <w:lsdException w:name="Light Grid Accent 3" w:semiHidden="0" w:uiPriority="62" w:unhideWhenUsed="0"/>
+    <w:lsdException w:name="Medium Shading 1 Accent 3" w:semiHidden="0" w:uiPriority="63" w:unhideWhenUsed="0"/>
+    <w:lsdException w:name="Medium Shading 2 Accent 3" w:semiHidden="0" w:uiPriority="64" w:unhideWhenUsed="0"/>
+    <w:lsdException w:name="Medium List 1 Accent 3" w:semiHidden="0" w:uiPriority="65" w:unhideWhenUsed="0"/>
+    <w:lsdException w:name="Medium List 2 Accent 3" w:semiHidden="0" w:uiPriority="66" w:unhideWhenUsed="0"/>
+    <w:lsdException w:name="Medium Grid 1 Accent 3" w:semiHidden="0" w:uiPriority="67" w:unhideWhenUsed="0"/>
+    <w:lsdException w:name="Medium Grid 2 Accent 3" w:semiHidden="0" w:uiPriority="68" w:unhideWhenUsed="0"/>
+    <w:lsdException w:name="Medium Grid 3 Accent 3" w:semiHidden="0" w:uiPriority="69" w:unhideWhenUsed="0"/>
+    <w:lsdException w:name="Dark List Accent 3" w:semiHidden="0" w:uiPriority="70" w:unhideWhenUsed="0"/>
+    <w:lsdException w:name="Colorful Shading Accent 3" w:semiHidden="0" w:uiPriority="71" w:unhideWhenUsed="0"/>
+    <w:lsdException w:name="Colorful List Accent 3" w:semiHidden="0" w:uiPriority="72" w:unhideWhenUsed="0"/>
+    <w:lsdException w:name="Colorful Grid Accent 3" w:semiHidden="0" w:uiPriority="73" w:unhideWhenUsed="0"/>
+    <w:lsdException w:name="Light Shading Accent 4" w:semiHidden="0" w:uiPriority="60" w:unhideWhenUsed="0"/>
+    <w:lsdException w:name="Light List Accent 4" w:semiHidden="0" w:uiPriority="61" w:unhideWhenUsed="0"/>
+    <w:lsdException w:name="Light Grid Accent 4" w:semiHidden="0" w:uiPriority="62" w:unhideWhenUsed="0"/>
+    <w:lsdException w:name="Medium Shading 1 Accent 4" w:semiHidden="0" w:uiPriority="63" w:unhideWhenUsed="0"/>
+    <w:lsdException w:name="Medium Shading 2 Accent 4" w:semiHidden="0" w:uiPriority="64" w:unhideWhenUsed="0"/>
+    <w:lsdException w:name="Medium List 1 Accent 4" w:semiHidden="0" w:uiPriority="65" w:unhideWhenUsed="0"/>
+    <w:lsdException w:name="Medium List 2 Accent 4" w:semiHidden="0" w:uiPriority="66" w:unhideWhenUsed="0"/>
+    <w:lsdException w:name="Medium Grid 1 Accent 4" w:semiHidden="0" w:uiPriority="67" w:unhideWhenUsed="0"/>
+    <w:lsdException w:name="Medium Grid 2 Accent 4" w:semiHidden="0" w:uiPriority="68" w:unhideWhenUsed="0"/>
+    <w:lsdException w:name="Medium Grid 3 Accent 4" w:semiHidden="0" w:uiPriority="69" w:unhideWhenUsed="0"/>
+    <w:lsdException w:name="Dark List Accent 4" w:semiHidden="0" w:uiPriority="70" w:unhideWhenUsed="0"/>
+    <w:lsdException w:name="Colorful Shading Accent 4" w:semiHidden="0" w:uiPriority="71" w:unhideWhenUsed="0"/>
+    <w:lsdException w:name="Colorful List Accent 4" w:semiHidden="0" w:uiPriority="72" w:unhideWhenUsed="0"/>
+    <w:lsdException w:name="Colorful Grid Accent 4" w:semiHidden="0" w:uiPriority="73" w:unhideWhenUsed="0"/>
+    <w:lsdException w:name="Light Shading Accent 5" w:semiHidden="0" w:uiPriority="60" w:unhideWhenUsed="0"/>
+    <w:lsdException w:name="Light List Accent 5" w:semiHidden="0" w:uiPriority="61" w:unhideWhenUsed="0"/>
+    <w:lsdException w:name="Light Grid Accent 5" w:semiHidden="0" w:uiPriority="62" w:unhideWhenUsed="0"/>
+    <w:lsdException w:name="Medium Shading 1 Accent 5" w:semiHidden="0" w:uiPriority="63" w:unhideWhenUsed="0"/>
+    <w:lsdException w:name="Medium Shading 2 Accent 5" w:semiHidden="0" w:uiPriority="64" w:unhideWhenUsed="0"/>
+    <w:lsdException w:name="Medium List 1 Accent 5" w:semiHidden="0" w:uiPriority="65" w:unhideWhenUsed="0"/>
+    <w:lsdException w:name="Medium List 2 Accent 5" w:semiHidden="0" w:uiPriority="66" w:unhideWhenUsed="0"/>
+    <w:lsdException w:name="Medium Grid 1 Accent 5" w:semiHidden="0" w:uiPriority="67" w:unhideWhenUsed="0"/>
+    <w:lsdException w:name="Medium Grid 2 Accent 5" w:semiHidden="0" w:uiPriority="68" w:unhideWhenUsed="0"/>
+    <w:lsdException w:name="Medium Grid 3 Accent 5" w:semiHidden="0" w:uiPriority="69" w:unhideWhenUsed="0"/>
+    <w:lsdException w:name="Dark List Accent 5" w:semiHidden="0" w:uiPriority="70" w:unhideWhenUsed="0"/>
+    <w:lsdException w:name="Colorful Shading Accent 5" w:semiHidden="0" w:uiPriority="71" w:unhideWhenUsed="0"/>
+    <w:lsdException w:name="Colorful List Accent 5" w:semiHidden="0" w:uiPriority="72" w:unhideWhenUsed="0"/>
+    <w:lsdException w:name="Colorful Grid Accent 5" w:semiHidden="0" w:uiPriority="73" w:unhideWhenUsed="0"/>
+    <w:lsdException w:name="Light Shading Accent 6" w:semiHidden="0" w:uiPriority="60" w:unhideWhenUsed="0"/>
+    <w:lsdException w:name="Light List Accent 6" w:semiHidden="0" w:uiPriority="61" w:unhideWhenUsed="0"/>
+    <w:lsdException w:name="Light Grid Accent 6" w:semiHidden="0" w:uiPriority="62" w:unhideWhenUsed="0"/>
+    <w:lsdException w:name="Medium Shading 1 Accent 6" w:semiHidden="0" w:uiPriority="63" w:unhideWhenUsed="0"/>
+    <w:lsdException w:name="Medium Shading 2 Accent 6" w:semiHidden="0" w:uiPriority="64" w:unhideWhenUsed="0"/>
+    <w:lsdException w:name="Medium List 1 Accent 6" w:semiHidden="0" w:uiPriority="65" w:unhideWhenUsed="0"/>
+    <w:lsdException w:name="Medium List 2 Accent 6" w:semiHidden="0" w:uiPriority="66" w:unhideWhenUsed="0"/>
+    <w:lsdException w:name="Medium Grid 1 Accent 6" w:semiHidden="0" w:uiPriority="67" w:unhideWhenUsed="0"/>
+    <w:lsdException w:name="Medium Grid 2 Accent 6" w:semiHidden="0" w:uiPriority="68" w:unhideWhenUsed="0"/>
+    <w:lsdException w:name="Medium Grid 3 Accent 6" w:semiHidden="0" w:uiPriority="69" w:unhideWhenUsed="0"/>
+    <w:lsdException w:name="Dark List Accent 6" w:semiHidden="0" w:uiPriority="70" w:unhideWhenUsed="0"/>
+    <w:lsdException w:name="Colorful Shading Accent 6" w:semiHidden="0" w:uiPriority="71" w:unhideWhenUsed="0"/>
+    <w:lsdException w:name="Colorful List Accent 6" w:semiHidden="0" w:uiPriority="72" w:unhideWhenUsed="0"/>
+    <w:lsdException w:name="Colorful Grid Accent 6" w:semiHidden="0" w:uiPriority="73" w:unhideWhenUsed="0"/>
+    <w:lsdException w:name="Subtle Emphasis" w:semiHidden="0" w:uiPriority="19" w:unhideWhenUsed="0" w:qFormat="1"/>
+    <w:lsdException w:name="Intense Emphasis" w:semiHidden="0" w:uiPriority="21" w:unhideWhenUsed="0" w:qFormat="1"/>
+    <w:lsdException w:name="Subtle Reference" w:semiHidden="0" w:uiPriority="31" w:unhideWhenUsed="0" w:qFormat="1"/>
+    <w:lsdException w:name="Intense Reference" w:semiHidden="0" w:uiPriority="32" w:unhideWhenUsed="0" w:qFormat="1"/>
+    <w:lsdException w:name="Book Title" w:semiHidden="0" w:uiPriority="33" w:unhideWhenUsed="0" w:qFormat="1"/>
+    <w:lsdException w:name="Bibliography" w:uiPriority="37"/>
+    <w:lsdException w:name="TOC Heading" w:uiPriority="39" w:qFormat="1"/>
+  </w:latentStyles>
+  <w:style w:type="paragraph" w:default="1" w:styleId="Normal">
+    <w:name w:val="Normal"/>
+    <w:qFormat/>
+  </w:style>
+  <w:style w:type="character" w:default="1" w:styleId="DefaultParagraphFont">
+    <w:name w:val="Default Paragraph Font"/>
+    <w:uiPriority w:val="1"/>
+    <w:semiHidden/>
+    <w:unhideWhenUsed/>
+  </w:style>
+  <w:style w:type="table" w:default="1" w:styleId="TableNormal">
+    <w:name w:val="Normal Table"/>
+    <w:uiPriority w:val="99"/>
+    <w:semiHidden/>
+    <w:unhideWhenUsed/>
+    <w:tblPr>
+      <w:tblInd w:w="0" w:type="dxa"/>
+      <w:tblCellMar>
+        <w:top w:w="0" w:type="dxa"/>
+        <w:left w:w="108" w:type="dxa"/>
+        <w:bottom w:w="0" w:type="dxa"/>
+        <w:right w:w="108" w:type="dxa"/>
+      </w:tblCellMar>
+    </w:tblPr>
+  </w:style>
+  <w:style w:type="numbering" w:default="1" w:styleId="NoList">
+    <w:name w:val="No List"/>
+    <w:uiPriority w:val="99"/>
+    <w:semiHidden/>
+    <w:unhideWhenUsed/>
   </w:style>
 </w:styles>
 </file>
@@ -1014,7 +940,7 @@
 </file>
 
 <file path=customXml/itemProps1.xml><?xml version="1.0" encoding="utf-8"?>
-<ds:datastoreItem xmlns:ds="http://schemas.openxmlformats.org/officeDocument/2006/customXml" ds:itemID="{58D2E9DD-1500-4FDD-9B1F-C774DB353EF7}">
+<ds:datastoreItem xmlns:ds="http://schemas.openxmlformats.org/officeDocument/2006/customXml" ds:itemID="{120CD738-2EB0-40C6-A6D9-B3D19DCB93F1}">
   <ds:schemaRefs>
     <ds:schemaRef ds:uri="http://schemas.openxmlformats.org/officeDocument/2006/bibliography"/>
   </ds:schemaRefs>

</xml_diff>

<commit_message>
- Update logo on start screen - Update work note
</commit_message>
<xml_diff>
--- a/note.docx
+++ b/note.docx
@@ -13,20 +13,20 @@
     </w:p>
     <w:p>
       <w:pPr>
-        <w:pStyle w:val="style27"/>
-        <w:numPr>
-          <w:ilvl w:val="0"/>
-          <w:numId w:val="1"/>
-        </w:numPr>
-      </w:pPr>
-      <w:r>
-        <w:rPr/>
-        <w:t>Thêm màn hình chọn map. --&gt; Cần thêm: Lưu map đã chọn vào biến _selectedLevel (giá trị [0-2]) Sơn ON PROGRESS</w:t>
-      </w:r>
-    </w:p>
-    <w:p>
-      <w:pPr>
-        <w:pStyle w:val="style27"/>
+        <w:pStyle w:val="style31"/>
+        <w:numPr>
+          <w:ilvl w:val="0"/>
+          <w:numId w:val="1"/>
+        </w:numPr>
+      </w:pPr>
+      <w:r>
+        <w:rPr/>
+        <w:t>Thêm màn hình chọn map. --&gt; Cần thêm: Lưu map đã chọn vào biến _selectedLevel (giá trị [0-2]) DONE</w:t>
+      </w:r>
+    </w:p>
+    <w:p>
+      <w:pPr>
+        <w:pStyle w:val="style31"/>
         <w:numPr>
           <w:ilvl w:val="0"/>
           <w:numId w:val="1"/>
@@ -45,7 +45,7 @@
     </w:p>
     <w:p>
       <w:pPr>
-        <w:pStyle w:val="style27"/>
+        <w:pStyle w:val="style31"/>
         <w:numPr>
           <w:ilvl w:val="0"/>
           <w:numId w:val="1"/>
@@ -58,46 +58,46 @@
     </w:p>
     <w:p>
       <w:pPr>
-        <w:pStyle w:val="style27"/>
-        <w:numPr>
-          <w:ilvl w:val="0"/>
-          <w:numId w:val="1"/>
-        </w:numPr>
-      </w:pPr>
-      <w:r>
-        <w:rPr/>
-        <w:t>Tạo thêm 2 map cho game.</w:t>
-      </w:r>
-    </w:p>
-    <w:p>
-      <w:pPr>
-        <w:pStyle w:val="style27"/>
-        <w:numPr>
-          <w:ilvl w:val="0"/>
-          <w:numId w:val="1"/>
-        </w:numPr>
-      </w:pPr>
-      <w:r>
-        <w:rPr/>
-        <w:t>Thêm quân.</w:t>
-      </w:r>
-    </w:p>
-    <w:p>
-      <w:pPr>
-        <w:pStyle w:val="style27"/>
-        <w:numPr>
-          <w:ilvl w:val="0"/>
-          <w:numId w:val="1"/>
-        </w:numPr>
-      </w:pPr>
-      <w:r>
-        <w:rPr/>
-        <w:t>Rearrange menu game.</w:t>
-      </w:r>
-    </w:p>
-    <w:p>
-      <w:pPr>
-        <w:pStyle w:val="style27"/>
+        <w:pStyle w:val="style31"/>
+        <w:numPr>
+          <w:ilvl w:val="0"/>
+          <w:numId w:val="1"/>
+        </w:numPr>
+      </w:pPr>
+      <w:r>
+        <w:rPr/>
+        <w:t>Tạo thêm 2 map cho game. DONE</w:t>
+      </w:r>
+    </w:p>
+    <w:p>
+      <w:pPr>
+        <w:pStyle w:val="style31"/>
+        <w:numPr>
+          <w:ilvl w:val="0"/>
+          <w:numId w:val="1"/>
+        </w:numPr>
+      </w:pPr>
+      <w:r>
+        <w:rPr/>
+        <w:t>Thêm quân. Cường ON PROGRESS</w:t>
+      </w:r>
+    </w:p>
+    <w:p>
+      <w:pPr>
+        <w:pStyle w:val="style31"/>
+        <w:numPr>
+          <w:ilvl w:val="0"/>
+          <w:numId w:val="1"/>
+        </w:numPr>
+      </w:pPr>
+      <w:r>
+        <w:rPr/>
+        <w:t>Rearrange menu game. Hoàng ON PROGRESS</w:t>
+      </w:r>
+    </w:p>
+    <w:p>
+      <w:pPr>
+        <w:pStyle w:val="style31"/>
         <w:numPr>
           <w:ilvl w:val="0"/>
           <w:numId w:val="1"/>
@@ -107,11 +107,12 @@
         <w:rPr/>
         <w:t>Resize game để fit màn hình 4 inch.</w:t>
         <w:tab/>
-      </w:r>
-    </w:p>
-    <w:p>
-      <w:pPr>
-        <w:pStyle w:val="style27"/>
+        <w:t>Sơn ON PROGRESS</w:t>
+      </w:r>
+    </w:p>
+    <w:p>
+      <w:pPr>
+        <w:pStyle w:val="style31"/>
         <w:numPr>
           <w:ilvl w:val="0"/>
           <w:numId w:val="1"/>
@@ -124,25 +125,29 @@
     </w:p>
     <w:p>
       <w:pPr>
-        <w:pStyle w:val="style27"/>
-        <w:numPr>
-          <w:ilvl w:val="0"/>
-          <w:numId w:val="1"/>
-        </w:numPr>
-      </w:pPr>
-      <w:r>
-        <w:rPr/>
-        <w:t>Làm hoặc kiếm 1 cái logo cho Main Screen với chữ Canyon Defense.</w:t>
-      </w:r>
-    </w:p>
-    <w:p>
-      <w:pPr>
-        <w:pStyle w:val="style27"/>
+        <w:pStyle w:val="style31"/>
+        <w:numPr>
+          <w:ilvl w:val="0"/>
+          <w:numId w:val="1"/>
+        </w:numPr>
+      </w:pPr>
+      <w:r>
+        <w:rPr/>
+        <w:t xml:space="preserve">Làm hoặc kiếm 1 cái logo cho Main Screen với chữ Canyon Defense. DONE </w:t>
+      </w:r>
+    </w:p>
+    <w:p>
+      <w:pPr>
+        <w:pStyle w:val="style31"/>
+        <w:numPr>
+          <w:ilvl w:val="0"/>
+          <w:numId w:val="1"/>
+        </w:numPr>
         <w:spacing w:after="200" w:before="0"/>
-        <w:ind w:hanging="0" w:left="720" w:right="0"/>
-      </w:pPr>
-      <w:r>
-        <w:rPr/>
+      </w:pPr>
+      <w:r>
+        <w:rPr/>
+        <w:t>Lưu score cho cái nút Score (optional)</w:t>
       </w:r>
     </w:p>
     <w:sectPr>
@@ -152,7 +157,7 @@
       <w:pgNumType w:fmt="decimal"/>
       <w:formProt w:val="false"/>
       <w:textDirection w:val="lrTb"/>
-      <w:docGrid w:charSpace="8192" w:linePitch="360" w:type="default"/>
+      <w:docGrid w:charSpace="12288" w:linePitch="360" w:type="default"/>
     </w:sectPr>
   </w:body>
 </w:document>
@@ -466,10 +471,38 @@
       <w:rFonts w:cs="Symbol"/>
     </w:rPr>
   </w:style>
-  <w:style w:styleId="style22" w:type="paragraph">
+  <w:style w:styleId="style22" w:type="character">
+    <w:name w:val="ListLabel 7"/>
+    <w:next w:val="style22"/>
+    <w:rPr>
+      <w:rFonts w:cs="Calibri"/>
+    </w:rPr>
+  </w:style>
+  <w:style w:styleId="style23" w:type="character">
+    <w:name w:val="ListLabel 8"/>
+    <w:next w:val="style23"/>
+    <w:rPr>
+      <w:rFonts w:cs="Courier New"/>
+    </w:rPr>
+  </w:style>
+  <w:style w:styleId="style24" w:type="character">
+    <w:name w:val="ListLabel 9"/>
+    <w:next w:val="style24"/>
+    <w:rPr>
+      <w:rFonts w:cs="Wingdings"/>
+    </w:rPr>
+  </w:style>
+  <w:style w:styleId="style25" w:type="character">
+    <w:name w:val="ListLabel 10"/>
+    <w:next w:val="style25"/>
+    <w:rPr>
+      <w:rFonts w:cs="Symbol"/>
+    </w:rPr>
+  </w:style>
+  <w:style w:styleId="style26" w:type="paragraph">
     <w:name w:val="Heading"/>
     <w:basedOn w:val="style0"/>
-    <w:next w:val="style23"/>
+    <w:next w:val="style27"/>
     <w:pPr>
       <w:keepNext/>
       <w:spacing w:after="120" w:before="240"/>
@@ -480,28 +513,28 @@
       <w:szCs w:val="28"/>
     </w:rPr>
   </w:style>
-  <w:style w:styleId="style23" w:type="paragraph">
+  <w:style w:styleId="style27" w:type="paragraph">
     <w:name w:val="Text body"/>
     <w:basedOn w:val="style0"/>
-    <w:next w:val="style23"/>
+    <w:next w:val="style27"/>
     <w:pPr>
       <w:spacing w:after="120" w:before="0"/>
     </w:pPr>
     <w:rPr/>
   </w:style>
-  <w:style w:styleId="style24" w:type="paragraph">
+  <w:style w:styleId="style28" w:type="paragraph">
     <w:name w:val="List"/>
-    <w:basedOn w:val="style23"/>
-    <w:next w:val="style24"/>
+    <w:basedOn w:val="style27"/>
+    <w:next w:val="style28"/>
     <w:pPr/>
     <w:rPr>
       <w:rFonts w:cs="Lohit Hindi"/>
     </w:rPr>
   </w:style>
-  <w:style w:styleId="style25" w:type="paragraph">
+  <w:style w:styleId="style29" w:type="paragraph">
     <w:name w:val="Caption"/>
     <w:basedOn w:val="style0"/>
-    <w:next w:val="style25"/>
+    <w:next w:val="style29"/>
     <w:pPr>
       <w:suppressLineNumbers/>
       <w:spacing w:after="120" w:before="120"/>
@@ -514,10 +547,10 @@
       <w:szCs w:val="24"/>
     </w:rPr>
   </w:style>
-  <w:style w:styleId="style26" w:type="paragraph">
+  <w:style w:styleId="style30" w:type="paragraph">
     <w:name w:val="Index"/>
     <w:basedOn w:val="style0"/>
-    <w:next w:val="style26"/>
+    <w:next w:val="style30"/>
     <w:pPr>
       <w:suppressLineNumbers/>
     </w:pPr>
@@ -525,10 +558,10 @@
       <w:rFonts w:cs="Lohit Hindi"/>
     </w:rPr>
   </w:style>
-  <w:style w:styleId="style27" w:type="paragraph">
+  <w:style w:styleId="style31" w:type="paragraph">
     <w:name w:val="List Paragraph"/>
     <w:basedOn w:val="style0"/>
-    <w:next w:val="style27"/>
+    <w:next w:val="style31"/>
     <w:pPr>
       <w:ind w:hanging="0" w:left="720" w:right="0"/>
     </w:pPr>

</xml_diff>